<commit_message>
v1.1 Modified LLD and Class diagram
LH_ARCH_LOGIN_Create_012
combined validate function in both class and LLD
</commit_message>
<xml_diff>
--- a/LH_ARCHITECTURE/LH_ARCH_LOGIN.docx
+++ b/LH_ARCHITECTURE/LH_ARCH_LOGIN.docx
@@ -4,6 +4,14 @@
   <w:body>
     <w:p>
       <w:r>
+        <w:t>High Level Design</w:t>
+      </w:r>
+    </w:p>
+    <w:p>
+      <w:r>
+        <w:rPr>
+          <w:noProof/>
+        </w:rPr>
         <w:drawing>
           <wp:inline distT="0" distB="0" distL="0" distR="0" wp14:anchorId="1FDF7B62" wp14:editId="350A75BE">
             <wp:extent cx="6462137" cy="2999095"/>
@@ -20,7 +28,7 @@
                     <pic:cNvPicPr/>
                   </pic:nvPicPr>
                   <pic:blipFill>
-                    <a:blip r:embed="rId4"/>
+                    <a:blip r:embed="rId6"/>
                     <a:stretch>
                       <a:fillRect/>
                     </a:stretch>
@@ -40,13 +48,17 @@
           </wp:inline>
         </w:drawing>
       </w:r>
+    </w:p>
+    <w:p>
       <w:r>
-        <w:lastRenderedPageBreak/>
+        <w:t>Class Diagram</w:t>
+      </w:r>
+      <w:r>
         <w:drawing>
-          <wp:inline distT="0" distB="0" distL="0" distR="0" wp14:anchorId="46A415EB" wp14:editId="61A90755">
-            <wp:extent cx="3696216" cy="6773220"/>
-            <wp:effectExtent l="0" t="0" r="0" b="0"/>
-            <wp:docPr id="222243858" name="Picture 1" descr="A diagram of a program&#10;&#10;AI-generated content may be incorrect."/>
+          <wp:inline distT="0" distB="0" distL="0" distR="0" wp14:anchorId="513656E9" wp14:editId="19E8FC9E">
+            <wp:extent cx="5943600" cy="2889885"/>
+            <wp:effectExtent l="0" t="0" r="0" b="5715"/>
+            <wp:docPr id="1091199405" name="Picture 1"/>
             <wp:cNvGraphicFramePr>
               <a:graphicFrameLocks xmlns:a="http://schemas.openxmlformats.org/drawingml/2006/main" noChangeAspect="1"/>
             </wp:cNvGraphicFramePr>
@@ -54,11 +66,11 @@
               <a:graphicData uri="http://schemas.openxmlformats.org/drawingml/2006/picture">
                 <pic:pic xmlns:pic="http://schemas.openxmlformats.org/drawingml/2006/picture">
                   <pic:nvPicPr>
-                    <pic:cNvPr id="222243858" name="Picture 1" descr="A diagram of a program&#10;&#10;AI-generated content may be incorrect."/>
+                    <pic:cNvPr id="1091199405" name=""/>
                     <pic:cNvPicPr/>
                   </pic:nvPicPr>
                   <pic:blipFill>
-                    <a:blip r:embed="rId5"/>
+                    <a:blip r:embed="rId7"/>
                     <a:stretch>
                       <a:fillRect/>
                     </a:stretch>
@@ -66,7 +78,7 @@
                   <pic:spPr>
                     <a:xfrm>
                       <a:off x="0" y="0"/>
-                      <a:ext cx="3696216" cy="6773220"/>
+                      <a:ext cx="5943600" cy="2889885"/>
                     </a:xfrm>
                     <a:prstGeom prst="rect">
                       <a:avLst/>
@@ -78,16 +90,24 @@
           </wp:inline>
         </w:drawing>
       </w:r>
+    </w:p>
+    <w:p/>
+    <w:p/>
+    <w:p/>
+    <w:p/>
+    <w:p>
       <w:r>
-        <w:rPr>
-          <w:noProof/>
-        </w:rPr>
         <w:lastRenderedPageBreak/>
+        <w:t>Low Level Design</w:t>
+      </w:r>
+    </w:p>
+    <w:p>
+      <w:r>
         <w:drawing>
-          <wp:inline distT="0" distB="0" distL="0" distR="0" wp14:anchorId="649CC2C1" wp14:editId="754289A2">
-            <wp:extent cx="5943600" cy="3931920"/>
-            <wp:effectExtent l="0" t="0" r="0" b="0"/>
-            <wp:docPr id="1207066779" name="Picture 1"/>
+          <wp:inline distT="0" distB="0" distL="0" distR="0" wp14:anchorId="5533564E" wp14:editId="33416857">
+            <wp:extent cx="5943600" cy="4813935"/>
+            <wp:effectExtent l="0" t="0" r="0" b="5715"/>
+            <wp:docPr id="1174057560" name="Picture 1"/>
             <wp:cNvGraphicFramePr>
               <a:graphicFrameLocks xmlns:a="http://schemas.openxmlformats.org/drawingml/2006/main" noChangeAspect="1"/>
             </wp:cNvGraphicFramePr>
@@ -95,36 +115,23 @@
               <a:graphicData uri="http://schemas.openxmlformats.org/drawingml/2006/picture">
                 <pic:pic xmlns:pic="http://schemas.openxmlformats.org/drawingml/2006/picture">
                   <pic:nvPicPr>
-                    <pic:cNvPr id="0" name="Picture 1"/>
-                    <pic:cNvPicPr>
-                      <a:picLocks noChangeAspect="1" noChangeArrowheads="1"/>
-                    </pic:cNvPicPr>
+                    <pic:cNvPr id="1174057560" name=""/>
+                    <pic:cNvPicPr/>
                   </pic:nvPicPr>
                   <pic:blipFill>
-                    <a:blip r:embed="rId6">
-                      <a:extLst>
-                        <a:ext uri="{28A0092B-C50C-407E-A947-70E740481C1C}">
-                          <a14:useLocalDpi xmlns:a14="http://schemas.microsoft.com/office/drawing/2010/main" val="0"/>
-                        </a:ext>
-                      </a:extLst>
-                    </a:blip>
-                    <a:srcRect/>
+                    <a:blip r:embed="rId8"/>
                     <a:stretch>
                       <a:fillRect/>
                     </a:stretch>
                   </pic:blipFill>
-                  <pic:spPr bwMode="auto">
+                  <pic:spPr>
                     <a:xfrm>
                       <a:off x="0" y="0"/>
-                      <a:ext cx="5943600" cy="3931920"/>
+                      <a:ext cx="5943600" cy="4813935"/>
                     </a:xfrm>
                     <a:prstGeom prst="rect">
                       <a:avLst/>
                     </a:prstGeom>
-                    <a:noFill/>
-                    <a:ln>
-                      <a:noFill/>
-                    </a:ln>
                   </pic:spPr>
                 </pic:pic>
               </a:graphicData>
@@ -133,6 +140,7 @@
         </w:drawing>
       </w:r>
     </w:p>
+    <w:p/>
     <w:sectPr>
       <w:pgSz w:w="12240" w:h="15840"/>
       <w:pgMar w:top="1440" w:right="1440" w:bottom="1440" w:left="1440" w:header="720" w:footer="720" w:gutter="0"/>
@@ -141,6 +149,56 @@
     </w:sectPr>
   </w:body>
 </w:document>
+</file>
+
+<file path=word/endnotes.xml><?xml version="1.0" encoding="utf-8"?>
+<w:endnotes xmlns:wpc="http://schemas.microsoft.com/office/word/2010/wordprocessingCanvas" xmlns:cx="http://schemas.microsoft.com/office/drawing/2014/chartex" xmlns:cx1="http://schemas.microsoft.com/office/drawing/2015/9/8/chartex" xmlns:cx2="http://schemas.microsoft.com/office/drawing/2015/10/21/chartex" xmlns:cx3="http://schemas.microsoft.com/office/drawing/2016/5/9/chartex" xmlns:cx4="http://schemas.microsoft.com/office/drawing/2016/5/10/chartex" xmlns:cx5="http://schemas.microsoft.com/office/drawing/2016/5/11/chartex" xmlns:cx6="http://schemas.microsoft.com/office/drawing/2016/5/12/chartex" xmlns:cx7="http://schemas.microsoft.com/office/drawing/2016/5/13/chartex" xmlns:cx8="http://schemas.microsoft.com/office/drawing/2016/5/14/chartex" xmlns:mc="http://schemas.openxmlformats.org/markup-compatibility/2006" xmlns:aink="http://schemas.microsoft.com/office/drawing/2016/ink" xmlns:am3d="http://schemas.microsoft.com/office/drawing/2017/model3d" xmlns:o="urn:schemas-microsoft-com:office:office" xmlns:oel="http://schemas.microsoft.com/office/2019/extlst" xmlns:r="http://schemas.openxmlformats.org/officeDocument/2006/relationships" xmlns:m="http://schemas.openxmlformats.org/officeDocument/2006/math" xmlns:v="urn:schemas-microsoft-com:vml" xmlns:wp14="http://schemas.microsoft.com/office/word/2010/wordprocessingDrawing" xmlns:wp="http://schemas.openxmlformats.org/drawingml/2006/wordprocessingDrawing" xmlns:w10="urn:schemas-microsoft-com:office:word" xmlns:w="http://schemas.openxmlformats.org/wordprocessingml/2006/main" xmlns:w14="http://schemas.microsoft.com/office/word/2010/wordml" xmlns:w15="http://schemas.microsoft.com/office/word/2012/wordml" xmlns:w16cex="http://schemas.microsoft.com/office/word/2018/wordml/cex" xmlns:w16cid="http://schemas.microsoft.com/office/word/2016/wordml/cid" xmlns:w16="http://schemas.microsoft.com/office/word/2018/wordml" xmlns:w16du="http://schemas.microsoft.com/office/word/2023/wordml/word16du" xmlns:w16sdtdh="http://schemas.microsoft.com/office/word/2020/wordml/sdtdatahash" xmlns:w16sdtfl="http://schemas.microsoft.com/office/word/2024/wordml/sdtformatlock" xmlns:w16se="http://schemas.microsoft.com/office/word/2015/wordml/symex" xmlns:wpg="http://schemas.microsoft.com/office/word/2010/wordprocessingGroup" xmlns:wpi="http://schemas.microsoft.com/office/word/2010/wordprocessingInk" xmlns:wne="http://schemas.microsoft.com/office/word/2006/wordml" xmlns:wps="http://schemas.microsoft.com/office/word/2010/wordprocessingShape" mc:Ignorable="w14 w15 w16se w16cid w16 w16cex w16sdtdh w16sdtfl w16du wp14">
+  <w:endnote w:type="separator" w:id="-1">
+    <w:p>
+      <w:pPr>
+        <w:spacing w:after="0" w:line="240" w:lineRule="auto"/>
+      </w:pPr>
+      <w:r>
+        <w:separator/>
+      </w:r>
+    </w:p>
+  </w:endnote>
+  <w:endnote w:type="continuationSeparator" w:id="0">
+    <w:p>
+      <w:pPr>
+        <w:spacing w:after="0" w:line="240" w:lineRule="auto"/>
+      </w:pPr>
+      <w:r>
+        <w:continuationSeparator/>
+      </w:r>
+    </w:p>
+  </w:endnote>
+</w:endnotes>
+</file>
+
+<file path=word/footnotes.xml><?xml version="1.0" encoding="utf-8"?>
+<w:footnotes xmlns:wpc="http://schemas.microsoft.com/office/word/2010/wordprocessingCanvas" xmlns:cx="http://schemas.microsoft.com/office/drawing/2014/chartex" xmlns:cx1="http://schemas.microsoft.com/office/drawing/2015/9/8/chartex" xmlns:cx2="http://schemas.microsoft.com/office/drawing/2015/10/21/chartex" xmlns:cx3="http://schemas.microsoft.com/office/drawing/2016/5/9/chartex" xmlns:cx4="http://schemas.microsoft.com/office/drawing/2016/5/10/chartex" xmlns:cx5="http://schemas.microsoft.com/office/drawing/2016/5/11/chartex" xmlns:cx6="http://schemas.microsoft.com/office/drawing/2016/5/12/chartex" xmlns:cx7="http://schemas.microsoft.com/office/drawing/2016/5/13/chartex" xmlns:cx8="http://schemas.microsoft.com/office/drawing/2016/5/14/chartex" xmlns:mc="http://schemas.openxmlformats.org/markup-compatibility/2006" xmlns:aink="http://schemas.microsoft.com/office/drawing/2016/ink" xmlns:am3d="http://schemas.microsoft.com/office/drawing/2017/model3d" xmlns:o="urn:schemas-microsoft-com:office:office" xmlns:oel="http://schemas.microsoft.com/office/2019/extlst" xmlns:r="http://schemas.openxmlformats.org/officeDocument/2006/relationships" xmlns:m="http://schemas.openxmlformats.org/officeDocument/2006/math" xmlns:v="urn:schemas-microsoft-com:vml" xmlns:wp14="http://schemas.microsoft.com/office/word/2010/wordprocessingDrawing" xmlns:wp="http://schemas.openxmlformats.org/drawingml/2006/wordprocessingDrawing" xmlns:w10="urn:schemas-microsoft-com:office:word" xmlns:w="http://schemas.openxmlformats.org/wordprocessingml/2006/main" xmlns:w14="http://schemas.microsoft.com/office/word/2010/wordml" xmlns:w15="http://schemas.microsoft.com/office/word/2012/wordml" xmlns:w16cex="http://schemas.microsoft.com/office/word/2018/wordml/cex" xmlns:w16cid="http://schemas.microsoft.com/office/word/2016/wordml/cid" xmlns:w16="http://schemas.microsoft.com/office/word/2018/wordml" xmlns:w16du="http://schemas.microsoft.com/office/word/2023/wordml/word16du" xmlns:w16sdtdh="http://schemas.microsoft.com/office/word/2020/wordml/sdtdatahash" xmlns:w16sdtfl="http://schemas.microsoft.com/office/word/2024/wordml/sdtformatlock" xmlns:w16se="http://schemas.microsoft.com/office/word/2015/wordml/symex" xmlns:wpg="http://schemas.microsoft.com/office/word/2010/wordprocessingGroup" xmlns:wpi="http://schemas.microsoft.com/office/word/2010/wordprocessingInk" xmlns:wne="http://schemas.microsoft.com/office/word/2006/wordml" xmlns:wps="http://schemas.microsoft.com/office/word/2010/wordprocessingShape" mc:Ignorable="w14 w15 w16se w16cid w16 w16cex w16sdtdh w16sdtfl w16du wp14">
+  <w:footnote w:type="separator" w:id="-1">
+    <w:p>
+      <w:pPr>
+        <w:spacing w:after="0" w:line="240" w:lineRule="auto"/>
+      </w:pPr>
+      <w:r>
+        <w:separator/>
+      </w:r>
+    </w:p>
+  </w:footnote>
+  <w:footnote w:type="continuationSeparator" w:id="0">
+    <w:p>
+      <w:pPr>
+        <w:spacing w:after="0" w:line="240" w:lineRule="auto"/>
+      </w:pPr>
+      <w:r>
+        <w:continuationSeparator/>
+      </w:r>
+    </w:p>
+  </w:footnote>
+</w:footnotes>
 </file>
 
 <file path=word/styles.xml><?xml version="1.0" encoding="utf-8"?>
@@ -1058,6 +1116,50 @@
       <w:spacing w:val="5"/>
     </w:rPr>
   </w:style>
+  <w:style w:type="paragraph" w:styleId="Header">
+    <w:name w:val="header"/>
+    <w:basedOn w:val="Normal"/>
+    <w:link w:val="HeaderChar"/>
+    <w:uiPriority w:val="99"/>
+    <w:unhideWhenUsed/>
+    <w:rsid w:val="001F3788"/>
+    <w:pPr>
+      <w:tabs>
+        <w:tab w:val="center" w:pos="4680"/>
+        <w:tab w:val="right" w:pos="9360"/>
+      </w:tabs>
+      <w:spacing w:after="0" w:line="240" w:lineRule="auto"/>
+    </w:pPr>
+  </w:style>
+  <w:style w:type="character" w:customStyle="1" w:styleId="HeaderChar">
+    <w:name w:val="Header Char"/>
+    <w:basedOn w:val="DefaultParagraphFont"/>
+    <w:link w:val="Header"/>
+    <w:uiPriority w:val="99"/>
+    <w:rsid w:val="001F3788"/>
+  </w:style>
+  <w:style w:type="paragraph" w:styleId="Footer">
+    <w:name w:val="footer"/>
+    <w:basedOn w:val="Normal"/>
+    <w:link w:val="FooterChar"/>
+    <w:uiPriority w:val="99"/>
+    <w:unhideWhenUsed/>
+    <w:rsid w:val="001F3788"/>
+    <w:pPr>
+      <w:tabs>
+        <w:tab w:val="center" w:pos="4680"/>
+        <w:tab w:val="right" w:pos="9360"/>
+      </w:tabs>
+      <w:spacing w:after="0" w:line="240" w:lineRule="auto"/>
+    </w:pPr>
+  </w:style>
+  <w:style w:type="character" w:customStyle="1" w:styleId="FooterChar">
+    <w:name w:val="Footer Char"/>
+    <w:basedOn w:val="DefaultParagraphFont"/>
+    <w:link w:val="Footer"/>
+    <w:uiPriority w:val="99"/>
+    <w:rsid w:val="001F3788"/>
+  </w:style>
 </w:styles>
 </file>
 

</xml_diff>

<commit_message>
v1.2 Updated the LLD and HLD
LH_ARCH_LOGIN_Create_012
</commit_message>
<xml_diff>
--- a/LH_ARCHITECTURE/LH_ARCH_LOGIN.docx
+++ b/LH_ARCHITECTURE/LH_ARCH_LOGIN.docx
@@ -13,10 +13,10 @@
           <w:noProof/>
         </w:rPr>
         <w:drawing>
-          <wp:inline distT="0" distB="0" distL="0" distR="0" wp14:anchorId="1FDF7B62" wp14:editId="350A75BE">
-            <wp:extent cx="6462137" cy="2999095"/>
+          <wp:inline distT="0" distB="0" distL="0" distR="0" wp14:anchorId="1C16911E" wp14:editId="19B8EBAF">
+            <wp:extent cx="5943600" cy="2275205"/>
             <wp:effectExtent l="0" t="0" r="0" b="0"/>
-            <wp:docPr id="547816337" name="Picture 1" descr="A diagram of a computer network&#10;&#10;AI-generated content may be incorrect."/>
+            <wp:docPr id="1954691276" name="Picture 1"/>
             <wp:cNvGraphicFramePr>
               <a:graphicFrameLocks xmlns:a="http://schemas.openxmlformats.org/drawingml/2006/main" noChangeAspect="1"/>
             </wp:cNvGraphicFramePr>
@@ -24,7 +24,7 @@
               <a:graphicData uri="http://schemas.openxmlformats.org/drawingml/2006/picture">
                 <pic:pic xmlns:pic="http://schemas.openxmlformats.org/drawingml/2006/picture">
                   <pic:nvPicPr>
-                    <pic:cNvPr id="547816337" name="Picture 1" descr="A diagram of a computer network&#10;&#10;AI-generated content may be incorrect."/>
+                    <pic:cNvPr id="1954691276" name=""/>
                     <pic:cNvPicPr/>
                   </pic:nvPicPr>
                   <pic:blipFill>
@@ -36,7 +36,7 @@
                   <pic:spPr>
                     <a:xfrm>
                       <a:off x="0" y="0"/>
-                      <a:ext cx="6481581" cy="3008119"/>
+                      <a:ext cx="5943600" cy="2275205"/>
                     </a:xfrm>
                     <a:prstGeom prst="rect">
                       <a:avLst/>
@@ -54,6 +54,9 @@
         <w:t>Class Diagram</w:t>
       </w:r>
       <w:r>
+        <w:rPr>
+          <w:noProof/>
+        </w:rPr>
         <w:drawing>
           <wp:inline distT="0" distB="0" distL="0" distR="0" wp14:anchorId="513656E9" wp14:editId="19E8FC9E">
             <wp:extent cx="5943600" cy="2889885"/>
@@ -95,6 +98,8 @@
     <w:p/>
     <w:p/>
     <w:p/>
+    <w:p/>
+    <w:p/>
     <w:p>
       <w:r>
         <w:lastRenderedPageBreak/>
@@ -104,10 +109,10 @@
     <w:p>
       <w:r>
         <w:drawing>
-          <wp:inline distT="0" distB="0" distL="0" distR="0" wp14:anchorId="5533564E" wp14:editId="33416857">
-            <wp:extent cx="5943600" cy="4813935"/>
-            <wp:effectExtent l="0" t="0" r="0" b="5715"/>
-            <wp:docPr id="1174057560" name="Picture 1"/>
+          <wp:inline distT="0" distB="0" distL="0" distR="0" wp14:anchorId="16B58320" wp14:editId="1F9A116D">
+            <wp:extent cx="4820323" cy="7097115"/>
+            <wp:effectExtent l="0" t="0" r="0" b="8890"/>
+            <wp:docPr id="2088387232" name="Picture 1" descr="A diagram of a software system&#10;&#10;AI-generated content may be incorrect."/>
             <wp:cNvGraphicFramePr>
               <a:graphicFrameLocks xmlns:a="http://schemas.openxmlformats.org/drawingml/2006/main" noChangeAspect="1"/>
             </wp:cNvGraphicFramePr>
@@ -115,7 +120,7 @@
               <a:graphicData uri="http://schemas.openxmlformats.org/drawingml/2006/picture">
                 <pic:pic xmlns:pic="http://schemas.openxmlformats.org/drawingml/2006/picture">
                   <pic:nvPicPr>
-                    <pic:cNvPr id="1174057560" name=""/>
+                    <pic:cNvPr id="2088387232" name="Picture 1" descr="A diagram of a software system&#10;&#10;AI-generated content may be incorrect."/>
                     <pic:cNvPicPr/>
                   </pic:nvPicPr>
                   <pic:blipFill>
@@ -127,7 +132,7 @@
                   <pic:spPr>
                     <a:xfrm>
                       <a:off x="0" y="0"/>
-                      <a:ext cx="5943600" cy="4813935"/>
+                      <a:ext cx="4820323" cy="7097115"/>
                     </a:xfrm>
                     <a:prstGeom prst="rect">
                       <a:avLst/>

</xml_diff>

<commit_message>
v2.0 update login ARCH according to new SRS
</commit_message>
<xml_diff>
--- a/LH_ARCHITECTURE/LH_ARCH_LOGIN.docx
+++ b/LH_ARCHITECTURE/LH_ARCH_LOGIN.docx
@@ -1,66 +1,40 @@
 
 <file path=word/document.xml><?xml version="1.0" encoding="utf-8"?>
-<w:document xmlns:wpc="http://schemas.microsoft.com/office/word/2010/wordprocessingCanvas" xmlns:cx="http://schemas.microsoft.com/office/drawing/2014/chartex" xmlns:cx1="http://schemas.microsoft.com/office/drawing/2015/9/8/chartex" xmlns:cx2="http://schemas.microsoft.com/office/drawing/2015/10/21/chartex" xmlns:cx3="http://schemas.microsoft.com/office/drawing/2016/5/9/chartex" xmlns:cx4="http://schemas.microsoft.com/office/drawing/2016/5/10/chartex" xmlns:cx5="http://schemas.microsoft.com/office/drawing/2016/5/11/chartex" xmlns:cx6="http://schemas.microsoft.com/office/drawing/2016/5/12/chartex" xmlns:cx7="http://schemas.microsoft.com/office/drawing/2016/5/13/chartex" xmlns:cx8="http://schemas.microsoft.com/office/drawing/2016/5/14/chartex" xmlns:mc="http://schemas.openxmlformats.org/markup-compatibility/2006" xmlns:aink="http://schemas.microsoft.com/office/drawing/2016/ink" xmlns:am3d="http://schemas.microsoft.com/office/drawing/2017/model3d" xmlns:o="urn:schemas-microsoft-com:office:office" xmlns:oel="http://schemas.microsoft.com/office/2019/extlst" xmlns:r="http://schemas.openxmlformats.org/officeDocument/2006/relationships" xmlns:m="http://schemas.openxmlformats.org/officeDocument/2006/math" xmlns:v="urn:schemas-microsoft-com:vml" xmlns:wp14="http://schemas.microsoft.com/office/word/2010/wordprocessingDrawing" xmlns:wp="http://schemas.openxmlformats.org/drawingml/2006/wordprocessingDrawing" xmlns:w10="urn:schemas-microsoft-com:office:word" xmlns:w="http://schemas.openxmlformats.org/wordprocessingml/2006/main" xmlns:w14="http://schemas.microsoft.com/office/word/2010/wordml" xmlns:w15="http://schemas.microsoft.com/office/word/2012/wordml" xmlns:w16cex="http://schemas.microsoft.com/office/word/2018/wordml/cex" xmlns:w16cid="http://schemas.microsoft.com/office/word/2016/wordml/cid" xmlns:w16="http://schemas.microsoft.com/office/word/2018/wordml" xmlns:w16du="http://schemas.microsoft.com/office/word/2023/wordml/word16du" xmlns:w16sdtdh="http://schemas.microsoft.com/office/word/2020/wordml/sdtdatahash" xmlns:w16sdtfl="http://schemas.microsoft.com/office/word/2024/wordml/sdtformatlock" xmlns:w16se="http://schemas.microsoft.com/office/word/2015/wordml/symex" xmlns:wpg="http://schemas.microsoft.com/office/word/2010/wordprocessingGroup" xmlns:wpi="http://schemas.microsoft.com/office/word/2010/wordprocessingInk" xmlns:wne="http://schemas.microsoft.com/office/word/2006/wordml" xmlns:wps="http://schemas.microsoft.com/office/word/2010/wordprocessingShape" mc:Ignorable="w14 w15 w16se w16cid w16 w16cex w16sdtdh w16sdtfl w16du wp14">
+<w:document xmlns:wpc="http://schemas.microsoft.com/office/word/2010/wordprocessingCanvas" xmlns:cx="http://schemas.microsoft.com/office/drawing/2014/chartex" xmlns:mc="http://schemas.openxmlformats.org/markup-compatibility/2006" xmlns:o="urn:schemas-microsoft-com:office:office" xmlns:r="http://schemas.openxmlformats.org/officeDocument/2006/relationships" xmlns:m="http://schemas.openxmlformats.org/officeDocument/2006/math" xmlns:v="urn:schemas-microsoft-com:vml" xmlns:wp14="http://schemas.microsoft.com/office/word/2010/wordprocessingDrawing" xmlns:wp="http://schemas.openxmlformats.org/drawingml/2006/wordprocessingDrawing" xmlns:w10="urn:schemas-microsoft-com:office:word" xmlns:w="http://schemas.openxmlformats.org/wordprocessingml/2006/main" xmlns:w14="http://schemas.microsoft.com/office/word/2010/wordml" xmlns:w15="http://schemas.microsoft.com/office/word/2012/wordml" xmlns:w16se="http://schemas.microsoft.com/office/word/2015/wordml/symex" xmlns:wpg="http://schemas.microsoft.com/office/word/2010/wordprocessingGroup" xmlns:wpi="http://schemas.microsoft.com/office/word/2010/wordprocessingInk" xmlns:wne="http://schemas.microsoft.com/office/word/2006/wordml" xmlns:wps="http://schemas.microsoft.com/office/word/2010/wordprocessingShape" mc:Ignorable="w14 w15 w16se wp14">
   <w:body>
     <w:p>
-      <w:r>
-        <w:t>High Level Design</w:t>
+      <w:pPr>
+        <w:rPr>
+          <w:rtl/>
+        </w:rPr>
+      </w:pPr>
+      <w:r>
+        <w:t>Class Diagram</w:t>
       </w:r>
     </w:p>
     <w:p>
+      <w:r>
+        <w:t>LH-ARCH-</w:t>
+      </w:r>
+      <w:r>
+        <w:t>LOGIN</w:t>
+      </w:r>
+      <w:r>
+        <w:t>-CLASSDIAGRAM</w:t>
+      </w:r>
+    </w:p>
+    <w:p>
+      <w:pPr>
+        <w:jc w:val="center"/>
+      </w:pPr>
       <w:r>
         <w:rPr>
           <w:noProof/>
         </w:rPr>
         <w:drawing>
-          <wp:inline distT="0" distB="0" distL="0" distR="0" wp14:anchorId="1C16911E" wp14:editId="19B8EBAF">
-            <wp:extent cx="5943600" cy="2275205"/>
+          <wp:inline distT="0" distB="0" distL="0" distR="0" wp14:anchorId="1E563ED1" wp14:editId="06BDA760">
+            <wp:extent cx="2674189" cy="2463417"/>
             <wp:effectExtent l="0" t="0" r="0" b="0"/>
-            <wp:docPr id="1954691276" name="Picture 1"/>
-            <wp:cNvGraphicFramePr>
-              <a:graphicFrameLocks xmlns:a="http://schemas.openxmlformats.org/drawingml/2006/main" noChangeAspect="1"/>
-            </wp:cNvGraphicFramePr>
-            <a:graphic xmlns:a="http://schemas.openxmlformats.org/drawingml/2006/main">
-              <a:graphicData uri="http://schemas.openxmlformats.org/drawingml/2006/picture">
-                <pic:pic xmlns:pic="http://schemas.openxmlformats.org/drawingml/2006/picture">
-                  <pic:nvPicPr>
-                    <pic:cNvPr id="1954691276" name=""/>
-                    <pic:cNvPicPr/>
-                  </pic:nvPicPr>
-                  <pic:blipFill>
-                    <a:blip r:embed="rId6"/>
-                    <a:stretch>
-                      <a:fillRect/>
-                    </a:stretch>
-                  </pic:blipFill>
-                  <pic:spPr>
-                    <a:xfrm>
-                      <a:off x="0" y="0"/>
-                      <a:ext cx="5943600" cy="2275205"/>
-                    </a:xfrm>
-                    <a:prstGeom prst="rect">
-                      <a:avLst/>
-                    </a:prstGeom>
-                  </pic:spPr>
-                </pic:pic>
-              </a:graphicData>
-            </a:graphic>
-          </wp:inline>
-        </w:drawing>
-      </w:r>
-    </w:p>
-    <w:p>
-      <w:r>
-        <w:t>Class Diagram</w:t>
-      </w:r>
-      <w:r>
-        <w:rPr>
-          <w:noProof/>
-        </w:rPr>
-        <w:drawing>
-          <wp:inline distT="0" distB="0" distL="0" distR="0" wp14:anchorId="513656E9" wp14:editId="19E8FC9E">
-            <wp:extent cx="5943600" cy="2889885"/>
-            <wp:effectExtent l="0" t="0" r="0" b="5715"/>
             <wp:docPr id="1091199405" name="Picture 1"/>
             <wp:cNvGraphicFramePr>
               <a:graphicFrameLocks xmlns:a="http://schemas.openxmlformats.org/drawingml/2006/main" noChangeAspect="1"/>
@@ -73,7 +47,13 @@
                     <pic:cNvPicPr/>
                   </pic:nvPicPr>
                   <pic:blipFill>
-                    <a:blip r:embed="rId7"/>
+                    <a:blip r:embed="rId6">
+                      <a:extLst>
+                        <a:ext uri="{28A0092B-C50C-407E-A947-70E740481C1C}">
+                          <a14:useLocalDpi xmlns:a14="http://schemas.microsoft.com/office/drawing/2010/main" val="0"/>
+                        </a:ext>
+                      </a:extLst>
+                    </a:blip>
                     <a:stretch>
                       <a:fillRect/>
                     </a:stretch>
@@ -81,7 +61,7 @@
                   <pic:spPr>
                     <a:xfrm>
                       <a:off x="0" y="0"/>
-                      <a:ext cx="5943600" cy="2889885"/>
+                      <a:ext cx="2687766" cy="2475924"/>
                     </a:xfrm>
                     <a:prstGeom prst="rect">
                       <a:avLst/>
@@ -94,25 +74,37 @@
         </w:drawing>
       </w:r>
     </w:p>
-    <w:p/>
-    <w:p/>
-    <w:p/>
-    <w:p/>
-    <w:p/>
-    <w:p/>
     <w:p>
       <w:r>
-        <w:lastRenderedPageBreak/>
-        <w:t>Low Level Design</w:t>
+        <w:t>High Level Design</w:t>
       </w:r>
     </w:p>
     <w:p>
       <w:r>
+        <w:t>LH-ARCH-</w:t>
+      </w:r>
+      <w:r>
+        <w:t>LOGIN</w:t>
+      </w:r>
+      <w:r>
+        <w:t>-HLD</w:t>
+      </w:r>
+    </w:p>
+    <w:p>
+      <w:pPr>
+        <w:rPr>
+          <w:rtl/>
+        </w:rPr>
+      </w:pPr>
+      <w:r>
+        <w:rPr>
+          <w:noProof/>
+        </w:rPr>
         <w:drawing>
-          <wp:inline distT="0" distB="0" distL="0" distR="0" wp14:anchorId="16B58320" wp14:editId="1F9A116D">
-            <wp:extent cx="4820323" cy="7097115"/>
-            <wp:effectExtent l="0" t="0" r="0" b="8890"/>
-            <wp:docPr id="2088387232" name="Picture 1" descr="A diagram of a software system&#10;&#10;AI-generated content may be incorrect."/>
+          <wp:inline distT="0" distB="0" distL="0" distR="0" wp14:anchorId="1FDF7B62" wp14:editId="6BC530D4">
+            <wp:extent cx="5876925" cy="4165883"/>
+            <wp:effectExtent l="0" t="0" r="0" b="6350"/>
+            <wp:docPr id="547816337" name="Picture 1"/>
             <wp:cNvGraphicFramePr>
               <a:graphicFrameLocks xmlns:a="http://schemas.openxmlformats.org/drawingml/2006/main" noChangeAspect="1"/>
             </wp:cNvGraphicFramePr>
@@ -120,11 +112,17 @@
               <a:graphicData uri="http://schemas.openxmlformats.org/drawingml/2006/picture">
                 <pic:pic xmlns:pic="http://schemas.openxmlformats.org/drawingml/2006/picture">
                   <pic:nvPicPr>
-                    <pic:cNvPr id="2088387232" name="Picture 1" descr="A diagram of a software system&#10;&#10;AI-generated content may be incorrect."/>
+                    <pic:cNvPr id="547816337" name="Picture 1" descr="A diagram of a computer network&#10;&#10;AI-generated content may be incorrect."/>
                     <pic:cNvPicPr/>
                   </pic:nvPicPr>
                   <pic:blipFill>
-                    <a:blip r:embed="rId8"/>
+                    <a:blip r:embed="rId7" cstate="print">
+                      <a:extLst>
+                        <a:ext uri="{28A0092B-C50C-407E-A947-70E740481C1C}">
+                          <a14:useLocalDpi xmlns:a14="http://schemas.microsoft.com/office/drawing/2010/main" val="0"/>
+                        </a:ext>
+                      </a:extLst>
+                    </a:blip>
                     <a:stretch>
                       <a:fillRect/>
                     </a:stretch>
@@ -132,7 +130,7 @@
                   <pic:spPr>
                     <a:xfrm>
                       <a:off x="0" y="0"/>
-                      <a:ext cx="4820323" cy="7097115"/>
+                      <a:ext cx="5884874" cy="4171517"/>
                     </a:xfrm>
                     <a:prstGeom prst="rect">
                       <a:avLst/>
@@ -144,6 +142,82 @@
           </wp:inline>
         </w:drawing>
       </w:r>
+    </w:p>
+    <w:p/>
+    <w:p/>
+    <w:p>
+      <w:r>
+        <w:t>Low Level Design</w:t>
+      </w:r>
+    </w:p>
+    <w:p>
+      <w:r>
+        <w:t>LH-ARCH-</w:t>
+      </w:r>
+      <w:r>
+        <w:t>LOGIN</w:t>
+      </w:r>
+      <w:r>
+        <w:t>-LLD</w:t>
+      </w:r>
+    </w:p>
+    <w:p>
+      <w:r>
+        <w:t>https://www.mermaidchart.com/raw/d3ee1dc3-a75a-43d1-b18b-fbc5aa356f9f?theme=light&amp;version=v0.1&amp;format=svg</w:t>
+      </w:r>
+    </w:p>
+    <w:p>
+      <w:pPr>
+        <w:jc w:val="center"/>
+      </w:pPr>
+      <w:bookmarkStart w:id="0" w:name="_GoBack"/>
+      <w:r>
+        <w:rPr>
+          <w:noProof/>
+        </w:rPr>
+        <w:drawing>
+          <wp:inline distT="0" distB="0" distL="0" distR="0" wp14:anchorId="5533564E" wp14:editId="2DC50820">
+            <wp:extent cx="4408099" cy="5288900"/>
+            <wp:effectExtent l="0" t="0" r="0" b="7620"/>
+            <wp:docPr id="1174057560" name="Picture 1"/>
+            <wp:cNvGraphicFramePr>
+              <a:graphicFrameLocks xmlns:a="http://schemas.openxmlformats.org/drawingml/2006/main" noChangeAspect="1"/>
+            </wp:cNvGraphicFramePr>
+            <a:graphic xmlns:a="http://schemas.openxmlformats.org/drawingml/2006/main">
+              <a:graphicData uri="http://schemas.openxmlformats.org/drawingml/2006/picture">
+                <pic:pic xmlns:pic="http://schemas.openxmlformats.org/drawingml/2006/picture">
+                  <pic:nvPicPr>
+                    <pic:cNvPr id="1174057560" name=""/>
+                    <pic:cNvPicPr/>
+                  </pic:nvPicPr>
+                  <pic:blipFill>
+                    <a:blip r:embed="rId8" cstate="print">
+                      <a:extLst>
+                        <a:ext uri="{28A0092B-C50C-407E-A947-70E740481C1C}">
+                          <a14:useLocalDpi xmlns:a14="http://schemas.microsoft.com/office/drawing/2010/main" val="0"/>
+                        </a:ext>
+                      </a:extLst>
+                    </a:blip>
+                    <a:stretch>
+                      <a:fillRect/>
+                    </a:stretch>
+                  </pic:blipFill>
+                  <pic:spPr>
+                    <a:xfrm>
+                      <a:off x="0" y="0"/>
+                      <a:ext cx="4418516" cy="5301399"/>
+                    </a:xfrm>
+                    <a:prstGeom prst="rect">
+                      <a:avLst/>
+                    </a:prstGeom>
+                  </pic:spPr>
+                </pic:pic>
+              </a:graphicData>
+            </a:graphic>
+          </wp:inline>
+        </w:drawing>
+      </w:r>
+      <w:bookmarkEnd w:id="0"/>
     </w:p>
     <w:p/>
     <w:sectPr>
@@ -157,7 +231,7 @@
 </file>
 
 <file path=word/endnotes.xml><?xml version="1.0" encoding="utf-8"?>
-<w:endnotes xmlns:wpc="http://schemas.microsoft.com/office/word/2010/wordprocessingCanvas" xmlns:cx="http://schemas.microsoft.com/office/drawing/2014/chartex" xmlns:cx1="http://schemas.microsoft.com/office/drawing/2015/9/8/chartex" xmlns:cx2="http://schemas.microsoft.com/office/drawing/2015/10/21/chartex" xmlns:cx3="http://schemas.microsoft.com/office/drawing/2016/5/9/chartex" xmlns:cx4="http://schemas.microsoft.com/office/drawing/2016/5/10/chartex" xmlns:cx5="http://schemas.microsoft.com/office/drawing/2016/5/11/chartex" xmlns:cx6="http://schemas.microsoft.com/office/drawing/2016/5/12/chartex" xmlns:cx7="http://schemas.microsoft.com/office/drawing/2016/5/13/chartex" xmlns:cx8="http://schemas.microsoft.com/office/drawing/2016/5/14/chartex" xmlns:mc="http://schemas.openxmlformats.org/markup-compatibility/2006" xmlns:aink="http://schemas.microsoft.com/office/drawing/2016/ink" xmlns:am3d="http://schemas.microsoft.com/office/drawing/2017/model3d" xmlns:o="urn:schemas-microsoft-com:office:office" xmlns:oel="http://schemas.microsoft.com/office/2019/extlst" xmlns:r="http://schemas.openxmlformats.org/officeDocument/2006/relationships" xmlns:m="http://schemas.openxmlformats.org/officeDocument/2006/math" xmlns:v="urn:schemas-microsoft-com:vml" xmlns:wp14="http://schemas.microsoft.com/office/word/2010/wordprocessingDrawing" xmlns:wp="http://schemas.openxmlformats.org/drawingml/2006/wordprocessingDrawing" xmlns:w10="urn:schemas-microsoft-com:office:word" xmlns:w="http://schemas.openxmlformats.org/wordprocessingml/2006/main" xmlns:w14="http://schemas.microsoft.com/office/word/2010/wordml" xmlns:w15="http://schemas.microsoft.com/office/word/2012/wordml" xmlns:w16cex="http://schemas.microsoft.com/office/word/2018/wordml/cex" xmlns:w16cid="http://schemas.microsoft.com/office/word/2016/wordml/cid" xmlns:w16="http://schemas.microsoft.com/office/word/2018/wordml" xmlns:w16du="http://schemas.microsoft.com/office/word/2023/wordml/word16du" xmlns:w16sdtdh="http://schemas.microsoft.com/office/word/2020/wordml/sdtdatahash" xmlns:w16sdtfl="http://schemas.microsoft.com/office/word/2024/wordml/sdtformatlock" xmlns:w16se="http://schemas.microsoft.com/office/word/2015/wordml/symex" xmlns:wpg="http://schemas.microsoft.com/office/word/2010/wordprocessingGroup" xmlns:wpi="http://schemas.microsoft.com/office/word/2010/wordprocessingInk" xmlns:wne="http://schemas.microsoft.com/office/word/2006/wordml" xmlns:wps="http://schemas.microsoft.com/office/word/2010/wordprocessingShape" mc:Ignorable="w14 w15 w16se w16cid w16 w16cex w16sdtdh w16sdtfl w16du wp14">
+<w:endnotes xmlns:wpc="http://schemas.microsoft.com/office/word/2010/wordprocessingCanvas" xmlns:cx="http://schemas.microsoft.com/office/drawing/2014/chartex" xmlns:mc="http://schemas.openxmlformats.org/markup-compatibility/2006" xmlns:o="urn:schemas-microsoft-com:office:office" xmlns:r="http://schemas.openxmlformats.org/officeDocument/2006/relationships" xmlns:m="http://schemas.openxmlformats.org/officeDocument/2006/math" xmlns:v="urn:schemas-microsoft-com:vml" xmlns:wp14="http://schemas.microsoft.com/office/word/2010/wordprocessingDrawing" xmlns:wp="http://schemas.openxmlformats.org/drawingml/2006/wordprocessingDrawing" xmlns:w10="urn:schemas-microsoft-com:office:word" xmlns:w="http://schemas.openxmlformats.org/wordprocessingml/2006/main" xmlns:w14="http://schemas.microsoft.com/office/word/2010/wordml" xmlns:w15="http://schemas.microsoft.com/office/word/2012/wordml" xmlns:w16se="http://schemas.microsoft.com/office/word/2015/wordml/symex" xmlns:wpg="http://schemas.microsoft.com/office/word/2010/wordprocessingGroup" xmlns:wpi="http://schemas.microsoft.com/office/word/2010/wordprocessingInk" xmlns:wne="http://schemas.microsoft.com/office/word/2006/wordml" xmlns:wps="http://schemas.microsoft.com/office/word/2010/wordprocessingShape" mc:Ignorable="w14 w15 w16se wp14">
   <w:endnote w:type="separator" w:id="-1">
     <w:p>
       <w:pPr>
@@ -182,7 +256,7 @@
 </file>
 
 <file path=word/footnotes.xml><?xml version="1.0" encoding="utf-8"?>
-<w:footnotes xmlns:wpc="http://schemas.microsoft.com/office/word/2010/wordprocessingCanvas" xmlns:cx="http://schemas.microsoft.com/office/drawing/2014/chartex" xmlns:cx1="http://schemas.microsoft.com/office/drawing/2015/9/8/chartex" xmlns:cx2="http://schemas.microsoft.com/office/drawing/2015/10/21/chartex" xmlns:cx3="http://schemas.microsoft.com/office/drawing/2016/5/9/chartex" xmlns:cx4="http://schemas.microsoft.com/office/drawing/2016/5/10/chartex" xmlns:cx5="http://schemas.microsoft.com/office/drawing/2016/5/11/chartex" xmlns:cx6="http://schemas.microsoft.com/office/drawing/2016/5/12/chartex" xmlns:cx7="http://schemas.microsoft.com/office/drawing/2016/5/13/chartex" xmlns:cx8="http://schemas.microsoft.com/office/drawing/2016/5/14/chartex" xmlns:mc="http://schemas.openxmlformats.org/markup-compatibility/2006" xmlns:aink="http://schemas.microsoft.com/office/drawing/2016/ink" xmlns:am3d="http://schemas.microsoft.com/office/drawing/2017/model3d" xmlns:o="urn:schemas-microsoft-com:office:office" xmlns:oel="http://schemas.microsoft.com/office/2019/extlst" xmlns:r="http://schemas.openxmlformats.org/officeDocument/2006/relationships" xmlns:m="http://schemas.openxmlformats.org/officeDocument/2006/math" xmlns:v="urn:schemas-microsoft-com:vml" xmlns:wp14="http://schemas.microsoft.com/office/word/2010/wordprocessingDrawing" xmlns:wp="http://schemas.openxmlformats.org/drawingml/2006/wordprocessingDrawing" xmlns:w10="urn:schemas-microsoft-com:office:word" xmlns:w="http://schemas.openxmlformats.org/wordprocessingml/2006/main" xmlns:w14="http://schemas.microsoft.com/office/word/2010/wordml" xmlns:w15="http://schemas.microsoft.com/office/word/2012/wordml" xmlns:w16cex="http://schemas.microsoft.com/office/word/2018/wordml/cex" xmlns:w16cid="http://schemas.microsoft.com/office/word/2016/wordml/cid" xmlns:w16="http://schemas.microsoft.com/office/word/2018/wordml" xmlns:w16du="http://schemas.microsoft.com/office/word/2023/wordml/word16du" xmlns:w16sdtdh="http://schemas.microsoft.com/office/word/2020/wordml/sdtdatahash" xmlns:w16sdtfl="http://schemas.microsoft.com/office/word/2024/wordml/sdtformatlock" xmlns:w16se="http://schemas.microsoft.com/office/word/2015/wordml/symex" xmlns:wpg="http://schemas.microsoft.com/office/word/2010/wordprocessingGroup" xmlns:wpi="http://schemas.microsoft.com/office/word/2010/wordprocessingInk" xmlns:wne="http://schemas.microsoft.com/office/word/2006/wordml" xmlns:wps="http://schemas.microsoft.com/office/word/2010/wordprocessingShape" mc:Ignorable="w14 w15 w16se w16cid w16 w16cex w16sdtdh w16sdtfl w16du wp14">
+<w:footnotes xmlns:wpc="http://schemas.microsoft.com/office/word/2010/wordprocessingCanvas" xmlns:cx="http://schemas.microsoft.com/office/drawing/2014/chartex" xmlns:mc="http://schemas.openxmlformats.org/markup-compatibility/2006" xmlns:o="urn:schemas-microsoft-com:office:office" xmlns:r="http://schemas.openxmlformats.org/officeDocument/2006/relationships" xmlns:m="http://schemas.openxmlformats.org/officeDocument/2006/math" xmlns:v="urn:schemas-microsoft-com:vml" xmlns:wp14="http://schemas.microsoft.com/office/word/2010/wordprocessingDrawing" xmlns:wp="http://schemas.openxmlformats.org/drawingml/2006/wordprocessingDrawing" xmlns:w10="urn:schemas-microsoft-com:office:word" xmlns:w="http://schemas.openxmlformats.org/wordprocessingml/2006/main" xmlns:w14="http://schemas.microsoft.com/office/word/2010/wordml" xmlns:w15="http://schemas.microsoft.com/office/word/2012/wordml" xmlns:w16se="http://schemas.microsoft.com/office/word/2015/wordml/symex" xmlns:wpg="http://schemas.microsoft.com/office/word/2010/wordprocessingGroup" xmlns:wpi="http://schemas.microsoft.com/office/word/2010/wordprocessingInk" xmlns:wne="http://schemas.microsoft.com/office/word/2006/wordml" xmlns:wps="http://schemas.microsoft.com/office/word/2010/wordprocessingShape" mc:Ignorable="w14 w15 w16se wp14">
   <w:footnote w:type="separator" w:id="-1">
     <w:p>
       <w:pPr>
@@ -207,7 +281,7 @@
 </file>
 
 <file path=word/styles.xml><?xml version="1.0" encoding="utf-8"?>
-<w:styles xmlns:mc="http://schemas.openxmlformats.org/markup-compatibility/2006" xmlns:r="http://schemas.openxmlformats.org/officeDocument/2006/relationships" xmlns:w="http://schemas.openxmlformats.org/wordprocessingml/2006/main" xmlns:w14="http://schemas.microsoft.com/office/word/2010/wordml" xmlns:w15="http://schemas.microsoft.com/office/word/2012/wordml" xmlns:w16cex="http://schemas.microsoft.com/office/word/2018/wordml/cex" xmlns:w16cid="http://schemas.microsoft.com/office/word/2016/wordml/cid" xmlns:w16="http://schemas.microsoft.com/office/word/2018/wordml" xmlns:w16du="http://schemas.microsoft.com/office/word/2023/wordml/word16du" xmlns:w16sdtdh="http://schemas.microsoft.com/office/word/2020/wordml/sdtdatahash" xmlns:w16sdtfl="http://schemas.microsoft.com/office/word/2024/wordml/sdtformatlock" xmlns:w16se="http://schemas.microsoft.com/office/word/2015/wordml/symex" mc:Ignorable="w14 w15 w16se w16cid w16 w16cex w16sdtdh w16sdtfl w16du">
+<w:styles xmlns:mc="http://schemas.openxmlformats.org/markup-compatibility/2006" xmlns:r="http://schemas.openxmlformats.org/officeDocument/2006/relationships" xmlns:w="http://schemas.openxmlformats.org/wordprocessingml/2006/main" xmlns:w14="http://schemas.microsoft.com/office/word/2010/wordml" xmlns:w15="http://schemas.microsoft.com/office/word/2012/wordml" xmlns:w16se="http://schemas.microsoft.com/office/word/2015/wordml/symex" mc:Ignorable="w14 w15 w16se">
   <w:docDefaults>
     <w:rPrDefault>
       <w:rPr>
@@ -225,7 +299,7 @@
       </w:pPr>
     </w:pPrDefault>
   </w:docDefaults>
-  <w:latentStyles w:defLockedState="0" w:defUIPriority="99" w:defSemiHidden="0" w:defUnhideWhenUsed="0" w:defQFormat="0" w:count="376">
+  <w:latentStyles w:defLockedState="0" w:defUIPriority="99" w:defSemiHidden="0" w:defUnhideWhenUsed="0" w:defQFormat="0" w:count="371">
     <w:lsdException w:name="Normal" w:uiPriority="0" w:qFormat="1"/>
     <w:lsdException w:name="heading 1" w:uiPriority="9" w:qFormat="1"/>
     <w:lsdException w:name="heading 2" w:semiHidden="1" w:uiPriority="9" w:unhideWhenUsed="1" w:qFormat="1"/>
@@ -597,11 +671,6 @@
     <w:lsdException w:name="List Table 5 Dark Accent 6" w:uiPriority="50"/>
     <w:lsdException w:name="List Table 6 Colorful Accent 6" w:uiPriority="51"/>
     <w:lsdException w:name="List Table 7 Colorful Accent 6" w:uiPriority="52"/>
-    <w:lsdException w:name="Mention" w:semiHidden="1" w:unhideWhenUsed="1"/>
-    <w:lsdException w:name="Smart Hyperlink" w:semiHidden="1" w:unhideWhenUsed="1"/>
-    <w:lsdException w:name="Hashtag" w:semiHidden="1" w:unhideWhenUsed="1"/>
-    <w:lsdException w:name="Unresolved Mention" w:semiHidden="1" w:unhideWhenUsed="1"/>
-    <w:lsdException w:name="Smart Link" w:semiHidden="1" w:unhideWhenUsed="1"/>
   </w:latentStyles>
   <w:style w:type="paragraph" w:default="1" w:styleId="Normal">
     <w:name w:val="Normal"/>

</xml_diff>